<commit_message>
Add multi pdf plot capability
</commit_message>
<xml_diff>
--- a/Primer on PHM - Gebraeel (2007).docx
+++ b/Primer on PHM - Gebraeel (2007).docx
@@ -653,19 +653,7 @@
         <w:rPr>
           <w:rFonts w:eastAsiaTheme="minorEastAsia"/>
         </w:rPr>
-        <w:t xml:space="preserve"> and</w:t>
-      </w:r>
-      <w:r>
-        <w:rPr>
-          <w:rFonts w:eastAsiaTheme="minorEastAsia"/>
-        </w:rPr>
-        <w:t xml:space="preserve"> a value for</w:t>
-      </w:r>
-      <w:r>
-        <w:rPr>
-          <w:rFonts w:eastAsiaTheme="minorEastAsia"/>
-        </w:rPr>
-        <w:t xml:space="preserve"> </w:t>
+        <w:t xml:space="preserve"> and a value for </w:t>
       </w:r>
       <m:oMath>
         <m:r>
@@ -793,13 +781,7 @@
           <w:rPr>
             <w:rFonts w:ascii="Cambria Math" w:hAnsi="Cambria Math"/>
           </w:rPr>
-          <m:t>θ</m:t>
-        </m:r>
-        <m:r>
-          <w:rPr>
-            <w:rFonts w:ascii="Cambria Math" w:hAnsi="Cambria Math"/>
-          </w:rPr>
-          <m:t>)</m:t>
+          <m:t>θ)</m:t>
         </m:r>
       </m:oMath>
       <w:r>
@@ -904,13 +886,7 @@
           <w:rPr>
             <w:rFonts w:ascii="Cambria Math" w:hAnsi="Cambria Math"/>
           </w:rPr>
-          <m:t>θ</m:t>
-        </m:r>
-        <m:r>
-          <w:rPr>
-            <w:rFonts w:ascii="Cambria Math" w:hAnsi="Cambria Math"/>
-          </w:rPr>
-          <m:t>)</m:t>
+          <m:t>θ)</m:t>
         </m:r>
       </m:oMath>
       <w:r>
@@ -1488,13 +1464,7 @@
           <w:rPr>
             <w:rFonts w:ascii="Cambria Math" w:eastAsiaTheme="minorEastAsia" w:hAnsi="Cambria Math"/>
           </w:rPr>
-          <m:t>=</m:t>
-        </m:r>
-        <m:r>
-          <w:rPr>
-            <w:rFonts w:ascii="Cambria Math" w:eastAsiaTheme="minorEastAsia" w:hAnsi="Cambria Math"/>
-          </w:rPr>
-          <m:t>F</m:t>
+          <m:t>=F</m:t>
         </m:r>
       </m:oMath>
       <w:r>
@@ -1985,13 +1955,7 @@
             <w:rPr>
               <w:rFonts w:ascii="Cambria Math" w:hAnsi="Cambria Math"/>
             </w:rPr>
-            <m:t>=</m:t>
-          </m:r>
-          <m:r>
-            <w:rPr>
-              <w:rFonts w:ascii="Cambria Math" w:hAnsi="Cambria Math"/>
-            </w:rPr>
-            <m:t>P</m:t>
+            <m:t>=P</m:t>
           </m:r>
           <m:d>
             <m:dPr>
@@ -2049,13 +2013,7 @@
                     <w:rPr>
                       <w:rFonts w:ascii="Cambria Math" w:eastAsiaTheme="minorEastAsia" w:hAnsi="Cambria Math"/>
                     </w:rPr>
-                    <m:t>+</m:t>
-                  </m:r>
-                  <m:r>
-                    <w:rPr>
-                      <w:rFonts w:ascii="Cambria Math" w:eastAsiaTheme="minorEastAsia" w:hAnsi="Cambria Math"/>
-                    </w:rPr>
-                    <m:t>t</m:t>
+                    <m:t>+t</m:t>
                   </m:r>
                 </m:e>
               </m:d>
@@ -2063,13 +2021,7 @@
                 <w:rPr>
                   <w:rFonts w:ascii="Cambria Math" w:eastAsiaTheme="minorEastAsia" w:hAnsi="Cambria Math"/>
                 </w:rPr>
-                <m:t>≥</m:t>
-              </m:r>
-              <m:r>
-                <w:rPr>
-                  <w:rFonts w:ascii="Cambria Math" w:eastAsiaTheme="minorEastAsia" w:hAnsi="Cambria Math"/>
-                </w:rPr>
-                <m:t>F</m:t>
+                <m:t>≥F</m:t>
               </m:r>
             </m:e>
             <m:e>
@@ -2460,34 +2412,14 @@
           <w:rPr>
             <w:rFonts w:ascii="Cambria Math" w:hAnsi="Cambria Math"/>
           </w:rPr>
-          <m:t>t</m:t>
-        </m:r>
-        <m:r>
-          <w:rPr>
-            <w:rFonts w:ascii="Cambria Math" w:hAnsi="Cambria Math"/>
-          </w:rPr>
-          <m:t>.</m:t>
+          <m:t>t.</m:t>
         </m:r>
       </m:oMath>
       <w:r>
         <w:rPr>
           <w:rFonts w:eastAsiaTheme="minorEastAsia"/>
         </w:rPr>
-        <w:t xml:space="preserve"> That’s the RLD we are looking for at </w:t>
-      </w:r>
-      <w:proofErr w:type="gramStart"/>
-      <w:r>
-        <w:rPr>
-          <w:rFonts w:eastAsiaTheme="minorEastAsia"/>
-        </w:rPr>
-        <w:t>time</w:t>
-      </w:r>
-      <w:proofErr w:type="gramEnd"/>
-      <w:r>
-        <w:rPr>
-          <w:rFonts w:eastAsiaTheme="minorEastAsia"/>
-        </w:rPr>
-        <w:t xml:space="preserve"> </w:t>
+        <w:t xml:space="preserve"> That’s the RLD we are looking for at time </w:t>
       </w:r>
       <m:oMath>
         <m:sSub>
@@ -2546,13 +2478,7 @@
               <w:rPr>
                 <w:rFonts w:ascii="Cambria Math" w:eastAsiaTheme="minorEastAsia" w:hAnsi="Cambria Math"/>
               </w:rPr>
-              <m:t>k</m:t>
-            </m:r>
-            <m:r>
-              <w:rPr>
-                <w:rFonts w:ascii="Cambria Math" w:eastAsiaTheme="minorEastAsia" w:hAnsi="Cambria Math"/>
-              </w:rPr>
-              <m:t>+1</m:t>
+              <m:t>k+1</m:t>
             </m:r>
           </m:sub>
         </m:sSub>
@@ -2586,13 +2512,7 @@
               <w:rPr>
                 <w:rFonts w:ascii="Cambria Math" w:eastAsiaTheme="minorEastAsia" w:hAnsi="Cambria Math"/>
               </w:rPr>
-              <m:t>k</m:t>
-            </m:r>
-            <m:r>
-              <w:rPr>
-                <w:rFonts w:ascii="Cambria Math" w:eastAsiaTheme="minorEastAsia" w:hAnsi="Cambria Math"/>
-              </w:rPr>
-              <m:t>+2</m:t>
+              <m:t>k+2</m:t>
             </m:r>
           </m:sub>
         </m:sSub>
@@ -2603,6 +2523,132 @@
         </w:rPr>
         <w:t>, etc.</w:t>
       </w:r>
+    </w:p>
+    <w:p>
+      <w:pPr>
+        <w:rPr>
+          <w:rFonts w:eastAsiaTheme="minorEastAsia"/>
+        </w:rPr>
+      </w:pPr>
+    </w:p>
+    <w:p>
+      <w:pPr>
+        <w:rPr>
+          <w:rFonts w:eastAsiaTheme="minorEastAsia"/>
+        </w:rPr>
+      </w:pPr>
+      <w:r>
+        <w:rPr>
+          <w:rFonts w:eastAsiaTheme="minorEastAsia"/>
+        </w:rPr>
+        <w:br w:type="page"/>
+      </w:r>
+    </w:p>
+    <w:p>
+      <w:pPr>
+        <w:rPr>
+          <w:rFonts w:eastAsiaTheme="minorEastAsia"/>
+          <w:b/>
+          <w:bCs/>
+        </w:rPr>
+      </w:pPr>
+      <w:r>
+        <w:rPr>
+          <w:rFonts w:eastAsiaTheme="minorEastAsia"/>
+          <w:b/>
+          <w:bCs/>
+        </w:rPr>
+        <w:t>Additional comments</w:t>
+      </w:r>
+    </w:p>
+    <w:p>
+      <w:pPr>
+        <w:pStyle w:val="NormalWeb"/>
+        <w:rPr>
+          <w:rFonts w:asciiTheme="minorHAnsi" w:hAnsiTheme="minorHAnsi"/>
+        </w:rPr>
+      </w:pPr>
+      <w:r>
+        <w:rPr>
+          <w:rFonts w:asciiTheme="minorHAnsi" w:hAnsiTheme="minorHAnsi"/>
+        </w:rPr>
+        <w:t>A recent review on prognostics methods by Guo et al. classifies prognostics methods into one of (1) Data-driven methods, (2) Physics-based methods (</w:t>
+      </w:r>
+      <w:r>
+        <w:rPr>
+          <w:rFonts w:asciiTheme="minorHAnsi" w:hAnsiTheme="minorHAnsi"/>
+          <w:i/>
+          <w:iCs/>
+        </w:rPr>
+        <w:t>aka</w:t>
+      </w:r>
+      <w:r>
+        <w:rPr>
+          <w:rFonts w:asciiTheme="minorHAnsi" w:hAnsiTheme="minorHAnsi"/>
+        </w:rPr>
+        <w:t xml:space="preserve"> model-based), or (3) hybrid methods (combining both physics-based and data-driven methods). Data-driven methods exclusively use data generated from sensors to build system health/degradation models (e.g., the "prior distributions" in Gebraeel et al. (2007)); no knowledge of the physics of failure is needed. Physics-based methods are possible through expert knowledge of the physics of failure of a given system; in this case, a mathematical model is typically provided by domain experts (in lieu of prior distributions as in Bayesian-based data-driven methods).</w:t>
+      </w:r>
+    </w:p>
+    <w:p>
+      <w:pPr>
+        <w:pStyle w:val="NormalWeb"/>
+        <w:rPr>
+          <w:rFonts w:asciiTheme="minorHAnsi" w:hAnsiTheme="minorHAnsi"/>
+        </w:rPr>
+      </w:pPr>
+      <w:r>
+        <w:rPr>
+          <w:rFonts w:asciiTheme="minorHAnsi" w:hAnsiTheme="minorHAnsi"/>
+        </w:rPr>
+        <w:t>For example, Guo et al. classify artificial neural networks and Bayesian methods (like the one investigated by Gebraeel</w:t>
+      </w:r>
+      <w:r>
+        <w:rPr>
+          <w:rFonts w:asciiTheme="minorHAnsi" w:hAnsiTheme="minorHAnsi"/>
+        </w:rPr>
+        <w:t xml:space="preserve"> et al. (2007)</w:t>
+      </w:r>
+      <w:r>
+        <w:rPr>
+          <w:rFonts w:asciiTheme="minorHAnsi" w:hAnsiTheme="minorHAnsi"/>
+        </w:rPr>
+        <w:t>) as data-driven methods. The physics-based methods include Kalman filters (and variants) and particle filters. These seem to be the state of the art of prognostics methods. I'm attaching two more papers for your literature review: one using Kalman filters to predict the end of life of batteries (Daigle et al.), and one using Particle filters to predict the crack growth prediction (</w:t>
+      </w:r>
+      <w:proofErr w:type="spellStart"/>
+      <w:r>
+        <w:rPr>
+          <w:rFonts w:asciiTheme="minorHAnsi" w:hAnsiTheme="minorHAnsi"/>
+        </w:rPr>
+        <w:t>Corbetta</w:t>
+      </w:r>
+      <w:proofErr w:type="spellEnd"/>
+      <w:r>
+        <w:rPr>
+          <w:rFonts w:asciiTheme="minorHAnsi" w:hAnsiTheme="minorHAnsi"/>
+        </w:rPr>
+        <w:t xml:space="preserve"> et al.).</w:t>
+      </w:r>
+    </w:p>
+    <w:p>
+      <w:pPr>
+        <w:pStyle w:val="NormalWeb"/>
+        <w:rPr>
+          <w:rFonts w:asciiTheme="minorHAnsi" w:hAnsiTheme="minorHAnsi"/>
+        </w:rPr>
+      </w:pPr>
+      <w:r>
+        <w:rPr>
+          <w:rFonts w:asciiTheme="minorHAnsi" w:hAnsiTheme="minorHAnsi"/>
+        </w:rPr>
+        <w:t>From what I've read it seems like most prognostic methods are done in two steps: (1) update of a model of the operating system using latest sensor data, followed by (2) prediction of the remaining useful life using the updated model. For example, (1) is done via Kalman Filtering or Bayesian updating. Step (2) is typically done through computing a probability density function of the remaining useful life.</w:t>
+      </w:r>
+    </w:p>
+    <w:p>
+      <w:pPr>
+        <w:rPr>
+          <w:rFonts w:eastAsiaTheme="minorEastAsia"/>
+        </w:rPr>
+      </w:pPr>
     </w:p>
     <w:sectPr>
       <w:pgSz w:w="12240" w:h="15840"/>
@@ -3657,6 +3703,22 @@
       <w:color w:val="666666"/>
     </w:rPr>
   </w:style>
+  <w:style w:type="paragraph" w:styleId="NormalWeb">
+    <w:name w:val="Normal (Web)"/>
+    <w:basedOn w:val="Normal"/>
+    <w:uiPriority w:val="99"/>
+    <w:semiHidden/>
+    <w:unhideWhenUsed/>
+    <w:rsid w:val="00382E29"/>
+    <w:pPr>
+      <w:spacing w:before="100" w:beforeAutospacing="1" w:after="100" w:afterAutospacing="1" w:line="240" w:lineRule="auto"/>
+    </w:pPr>
+    <w:rPr>
+      <w:rFonts w:ascii="Times New Roman" w:eastAsia="Times New Roman" w:hAnsi="Times New Roman" w:cs="Times New Roman"/>
+      <w:kern w:val="0"/>
+      <w14:ligatures w14:val="none"/>
+    </w:rPr>
+  </w:style>
 </w:styles>
 </file>
 

</xml_diff>